<commit_message>
restructure to match the instructions guide
</commit_message>
<xml_diff>
--- a/DFT_Calculations/0.smiles_to_log/SMILES_to_logs_instructions_v4.docx
+++ b/DFT_Calculations/0.smiles_to_log/SMILES_to_logs_instructions_v4.docx
@@ -1,6 +1,6 @@
 
 <file path=word/document.xml><?xml version="1.0" encoding="utf-8"?>
-<w:document xmlns:wpc="http://schemas.microsoft.com/office/word/2010/wordprocessingCanvas" xmlns:cx="http://schemas.microsoft.com/office/drawing/2014/chartex" xmlns:cx1="http://schemas.microsoft.com/office/drawing/2015/9/8/chartex" xmlns:cx2="http://schemas.microsoft.com/office/drawing/2015/10/21/chartex" xmlns:cx3="http://schemas.microsoft.com/office/drawing/2016/5/9/chartex" xmlns:cx4="http://schemas.microsoft.com/office/drawing/2016/5/10/chartex" xmlns:cx5="http://schemas.microsoft.com/office/drawing/2016/5/11/chartex" xmlns:cx6="http://schemas.microsoft.com/office/drawing/2016/5/12/chartex" xmlns:cx7="http://schemas.microsoft.com/office/drawing/2016/5/13/chartex" xmlns:cx8="http://schemas.microsoft.com/office/drawing/2016/5/14/chartex" xmlns:mc="http://schemas.openxmlformats.org/markup-compatibility/2006" xmlns:aink="http://schemas.microsoft.com/office/drawing/2016/ink" xmlns:am3d="http://schemas.microsoft.com/office/drawing/2017/model3d" xmlns:o="urn:schemas-microsoft-com:office:office" xmlns:oel="http://schemas.microsoft.com/office/2019/extlst" xmlns:r="http://schemas.openxmlformats.org/officeDocument/2006/relationships" xmlns:m="http://schemas.openxmlformats.org/officeDocument/2006/math" xmlns:v="urn:schemas-microsoft-com:vml" xmlns:wp14="http://schemas.microsoft.com/office/word/2010/wordprocessingDrawing" xmlns:wp="http://schemas.openxmlformats.org/drawingml/2006/wordprocessingDrawing" xmlns:w10="urn:schemas-microsoft-com:office:word" xmlns:w="http://schemas.openxmlformats.org/wordprocessingml/2006/main" xmlns:w14="http://schemas.microsoft.com/office/word/2010/wordml" xmlns:w15="http://schemas.microsoft.com/office/word/2012/wordml" xmlns:w16cex="http://schemas.microsoft.com/office/word/2018/wordml/cex" xmlns:w16cid="http://schemas.microsoft.com/office/word/2016/wordml/cid" xmlns:w16="http://schemas.microsoft.com/office/word/2018/wordml" xmlns:w16du="http://schemas.microsoft.com/office/word/2023/wordml/word16du" xmlns:w16sdtdh="http://schemas.microsoft.com/office/word/2020/wordml/sdtdatahash" xmlns:w16se="http://schemas.microsoft.com/office/word/2015/wordml/symex" xmlns:wpg="http://schemas.microsoft.com/office/word/2010/wordprocessingGroup" xmlns:wpi="http://schemas.microsoft.com/office/word/2010/wordprocessingInk" xmlns:wne="http://schemas.microsoft.com/office/word/2006/wordml" xmlns:wps="http://schemas.microsoft.com/office/word/2010/wordprocessingShape" mc:Ignorable="w14 w15 w16se w16cid w16 w16cex w16sdtdh w16du wp14">
+<w:document xmlns:wpc="http://schemas.microsoft.com/office/word/2010/wordprocessingCanvas" xmlns:cx="http://schemas.microsoft.com/office/drawing/2014/chartex" xmlns:cx1="http://schemas.microsoft.com/office/drawing/2015/9/8/chartex" xmlns:cx2="http://schemas.microsoft.com/office/drawing/2015/10/21/chartex" xmlns:cx3="http://schemas.microsoft.com/office/drawing/2016/5/9/chartex" xmlns:cx4="http://schemas.microsoft.com/office/drawing/2016/5/10/chartex" xmlns:cx5="http://schemas.microsoft.com/office/drawing/2016/5/11/chartex" xmlns:cx6="http://schemas.microsoft.com/office/drawing/2016/5/12/chartex" xmlns:cx7="http://schemas.microsoft.com/office/drawing/2016/5/13/chartex" xmlns:cx8="http://schemas.microsoft.com/office/drawing/2016/5/14/chartex" xmlns:mc="http://schemas.openxmlformats.org/markup-compatibility/2006" xmlns:aink="http://schemas.microsoft.com/office/drawing/2016/ink" xmlns:am3d="http://schemas.microsoft.com/office/drawing/2017/model3d" xmlns:o="urn:schemas-microsoft-com:office:office" xmlns:oel="http://schemas.microsoft.com/office/2019/extlst" xmlns:r="http://schemas.openxmlformats.org/officeDocument/2006/relationships" xmlns:m="http://schemas.openxmlformats.org/officeDocument/2006/math" xmlns:v="urn:schemas-microsoft-com:vml" xmlns:wp14="http://schemas.microsoft.com/office/word/2010/wordprocessingDrawing" xmlns:wp="http://schemas.openxmlformats.org/drawingml/2006/wordprocessingDrawing" xmlns:w10="urn:schemas-microsoft-com:office:word" xmlns:w="http://schemas.openxmlformats.org/wordprocessingml/2006/main" xmlns:w14="http://schemas.microsoft.com/office/word/2010/wordml" xmlns:w15="http://schemas.microsoft.com/office/word/2012/wordml" xmlns:w16cex="http://schemas.microsoft.com/office/word/2018/wordml/cex" xmlns:w16cid="http://schemas.microsoft.com/office/word/2016/wordml/cid" xmlns:w16="http://schemas.microsoft.com/office/word/2018/wordml" xmlns:w16du="http://schemas.microsoft.com/office/word/2023/wordml/word16du" xmlns:w16sdtdh="http://schemas.microsoft.com/office/word/2020/wordml/sdtdatahash" xmlns:w16sdtfl="http://schemas.microsoft.com/office/word/2024/wordml/sdtformatlock" xmlns:w16se="http://schemas.microsoft.com/office/word/2015/wordml/symex" xmlns:wpg="http://schemas.microsoft.com/office/word/2010/wordprocessingGroup" xmlns:wpi="http://schemas.microsoft.com/office/word/2010/wordprocessingInk" xmlns:wne="http://schemas.microsoft.com/office/word/2006/wordml" xmlns:wps="http://schemas.microsoft.com/office/word/2010/wordprocessingShape" mc:Ignorable="w14 w15 w16se w16cid w16 w16cex w16sdtdh w16sdtfl w16du wp14">
   <w:body>
     <w:p>
       <w:pPr>
@@ -101,25 +101,57 @@
           <w:sz w:val="20"/>
           <w:szCs w:val="20"/>
         </w:rPr>
-        <w:t>Generate SMILES strings then convert to .sdf files for conformational searching</w:t>
-      </w:r>
-    </w:p>
-    <w:p>
-      <w:pPr>
-        <w:rPr>
-          <w:rFonts w:ascii="Helvetica" w:hAnsi="Helvetica"/>
-          <w:sz w:val="20"/>
-          <w:szCs w:val="20"/>
-        </w:rPr>
-      </w:pPr>
-      <w:r>
-        <w:rPr>
-          <w:rFonts w:ascii="Helvetica" w:hAnsi="Helvetica"/>
-          <w:sz w:val="20"/>
-          <w:szCs w:val="20"/>
-        </w:rPr>
-        <w:t>Requirements: open babel, RDkit</w:t>
-      </w:r>
+        <w:t>Generate SMILES strings then convert to .</w:t>
+      </w:r>
+      <w:proofErr w:type="spellStart"/>
+      <w:r>
+        <w:rPr>
+          <w:rFonts w:ascii="Helvetica" w:hAnsi="Helvetica"/>
+          <w:b/>
+          <w:bCs/>
+          <w:sz w:val="20"/>
+          <w:szCs w:val="20"/>
+        </w:rPr>
+        <w:t>sdf</w:t>
+      </w:r>
+      <w:proofErr w:type="spellEnd"/>
+      <w:r>
+        <w:rPr>
+          <w:rFonts w:ascii="Helvetica" w:hAnsi="Helvetica"/>
+          <w:b/>
+          <w:bCs/>
+          <w:sz w:val="20"/>
+          <w:szCs w:val="20"/>
+        </w:rPr>
+        <w:t xml:space="preserve"> files for conformational searching</w:t>
+      </w:r>
+    </w:p>
+    <w:p>
+      <w:pPr>
+        <w:rPr>
+          <w:rFonts w:ascii="Helvetica" w:hAnsi="Helvetica"/>
+          <w:sz w:val="20"/>
+          <w:szCs w:val="20"/>
+        </w:rPr>
+      </w:pPr>
+      <w:r>
+        <w:rPr>
+          <w:rFonts w:ascii="Helvetica" w:hAnsi="Helvetica"/>
+          <w:sz w:val="20"/>
+          <w:szCs w:val="20"/>
+        </w:rPr>
+        <w:t xml:space="preserve">Requirements: open babel, </w:t>
+      </w:r>
+      <w:proofErr w:type="spellStart"/>
+      <w:r>
+        <w:rPr>
+          <w:rFonts w:ascii="Helvetica" w:hAnsi="Helvetica"/>
+          <w:sz w:val="20"/>
+          <w:szCs w:val="20"/>
+        </w:rPr>
+        <w:t>RDkit</w:t>
+      </w:r>
+      <w:proofErr w:type="spellEnd"/>
       <w:r>
         <w:rPr>
           <w:rFonts w:ascii="Helvetica" w:hAnsi="Helvetica"/>
@@ -178,6 +210,7 @@
         </w:rPr>
         <w:t xml:space="preserve">e.g., Using </w:t>
       </w:r>
+      <w:proofErr w:type="spellStart"/>
       <w:r>
         <w:rPr>
           <w:szCs w:val="20"/>
@@ -188,7 +221,21 @@
         <w:rPr>
           <w:szCs w:val="20"/>
         </w:rPr>
-        <w:t>eaxys, hand-drawn in Chem</w:t>
+        <w:t>eaxys</w:t>
+      </w:r>
+      <w:proofErr w:type="spellEnd"/>
+      <w:r>
+        <w:rPr>
+          <w:szCs w:val="20"/>
+        </w:rPr>
+        <w:t xml:space="preserve">, hand-drawn in </w:t>
+      </w:r>
+      <w:proofErr w:type="spellStart"/>
+      <w:r>
+        <w:rPr>
+          <w:szCs w:val="20"/>
+        </w:rPr>
+        <w:t>Chem</w:t>
       </w:r>
       <w:r>
         <w:rPr>
@@ -202,6 +249,7 @@
         </w:rPr>
         <w:t>raw</w:t>
       </w:r>
+      <w:proofErr w:type="spellEnd"/>
       <w:r>
         <w:rPr>
           <w:szCs w:val="20"/>
@@ -260,7 +308,21 @@
         <w:rPr>
           <w:szCs w:val="20"/>
         </w:rPr>
-        <w:t>e An1, An2, ….An5000 for anilines)</w:t>
+        <w:t xml:space="preserve">e An1, An2, </w:t>
+      </w:r>
+      <w:proofErr w:type="gramStart"/>
+      <w:r>
+        <w:rPr>
+          <w:szCs w:val="20"/>
+        </w:rPr>
+        <w:t>….An</w:t>
+      </w:r>
+      <w:proofErr w:type="gramEnd"/>
+      <w:r>
+        <w:rPr>
+          <w:szCs w:val="20"/>
+        </w:rPr>
+        <w:t>5000 for anilines)</w:t>
       </w:r>
     </w:p>
     <w:p>
@@ -274,7 +336,35 @@
         <w:rPr>
           <w:szCs w:val="20"/>
         </w:rPr>
-        <w:t># e.g py0001, pyridine: py…</w:t>
+        <w:t xml:space="preserve"># </w:t>
+      </w:r>
+      <w:proofErr w:type="spellStart"/>
+      <w:r>
+        <w:rPr>
+          <w:szCs w:val="20"/>
+        </w:rPr>
+        <w:t>e.g</w:t>
+      </w:r>
+      <w:proofErr w:type="spellEnd"/>
+      <w:r>
+        <w:rPr>
+          <w:szCs w:val="20"/>
+        </w:rPr>
+        <w:t xml:space="preserve"> py0001, pyridine: </w:t>
+      </w:r>
+      <w:proofErr w:type="spellStart"/>
+      <w:r>
+        <w:rPr>
+          <w:szCs w:val="20"/>
+        </w:rPr>
+        <w:t>py</w:t>
+      </w:r>
+      <w:proofErr w:type="spellEnd"/>
+      <w:r>
+        <w:rPr>
+          <w:szCs w:val="20"/>
+        </w:rPr>
+        <w:t>…</w:t>
       </w:r>
     </w:p>
     <w:p>
@@ -381,6 +471,7 @@
           <w:u w:val="single"/>
         </w:rPr>
       </w:pPr>
+      <w:bookmarkStart w:id="0" w:name="_Hlk188270822"/>
       <w:r>
         <w:rPr>
           <w:rFonts w:ascii="Helvetica" w:hAnsi="Helvetica"/>
@@ -390,8 +481,21 @@
           <w:szCs w:val="20"/>
           <w:u w:val="single"/>
         </w:rPr>
-        <w:t>Conformational searching on cluster using MacroModel</w:t>
-      </w:r>
+        <w:t xml:space="preserve">Conformational searching on cluster using </w:t>
+      </w:r>
+      <w:proofErr w:type="spellStart"/>
+      <w:r>
+        <w:rPr>
+          <w:rFonts w:ascii="Helvetica" w:hAnsi="Helvetica"/>
+          <w:b/>
+          <w:bCs/>
+          <w:sz w:val="20"/>
+          <w:szCs w:val="20"/>
+          <w:u w:val="single"/>
+        </w:rPr>
+        <w:t>MacroModel</w:t>
+      </w:r>
+      <w:proofErr w:type="spellEnd"/>
     </w:p>
     <w:p>
       <w:pPr>
@@ -415,7 +519,21 @@
         <w:rPr>
           <w:szCs w:val="20"/>
         </w:rPr>
-        <w:t>To the folder containing the .sdf files add the following:</w:t>
+        <w:t>To the folder containing the .</w:t>
+      </w:r>
+      <w:proofErr w:type="spellStart"/>
+      <w:r>
+        <w:rPr>
+          <w:szCs w:val="20"/>
+        </w:rPr>
+        <w:t>sdf</w:t>
+      </w:r>
+      <w:proofErr w:type="spellEnd"/>
+      <w:r>
+        <w:rPr>
+          <w:szCs w:val="20"/>
+        </w:rPr>
+        <w:t xml:space="preserve"> files add the following:</w:t>
       </w:r>
     </w:p>
     <w:p>
@@ -493,7 +611,21 @@
         <w:rPr>
           <w:szCs w:val="20"/>
         </w:rPr>
-        <w:t>Folder named “cluster_fail”</w:t>
+        <w:t>Folder named “</w:t>
+      </w:r>
+      <w:proofErr w:type="spellStart"/>
+      <w:r>
+        <w:rPr>
+          <w:szCs w:val="20"/>
+        </w:rPr>
+        <w:t>cluster_fail</w:t>
+      </w:r>
+      <w:proofErr w:type="spellEnd"/>
+      <w:r>
+        <w:rPr>
+          <w:szCs w:val="20"/>
+        </w:rPr>
+        <w:t>”</w:t>
       </w:r>
       <w:r>
         <w:rPr>
@@ -694,14 +826,32 @@
           <w:color w:val="000000"/>
           <w:szCs w:val="20"/>
         </w:rPr>
-        <w:t xml:space="preserve">avigate to directory with .sdf </w:t>
-      </w:r>
+        <w:t>avigate to directory with .</w:t>
+      </w:r>
+      <w:proofErr w:type="spellStart"/>
       <w:r>
         <w:rPr>
           <w:rFonts w:cs="Calibri"/>
           <w:color w:val="000000"/>
           <w:szCs w:val="20"/>
         </w:rPr>
+        <w:t>sdf</w:t>
+      </w:r>
+      <w:proofErr w:type="spellEnd"/>
+      <w:r>
+        <w:rPr>
+          <w:rFonts w:cs="Calibri"/>
+          <w:color w:val="000000"/>
+          <w:szCs w:val="20"/>
+        </w:rPr>
+        <w:t xml:space="preserve"> </w:t>
+      </w:r>
+      <w:r>
+        <w:rPr>
+          <w:rFonts w:cs="Calibri"/>
+          <w:color w:val="000000"/>
+          <w:szCs w:val="20"/>
+        </w:rPr>
         <w:t xml:space="preserve">and “mm_reference.com” </w:t>
       </w:r>
       <w:r>
@@ -730,6 +880,7 @@
         </w:rPr>
         <w:t xml:space="preserve"> folder name “</w:t>
       </w:r>
+      <w:proofErr w:type="spellStart"/>
       <w:r>
         <w:rPr>
           <w:szCs w:val="20"/>
@@ -740,7 +891,14 @@
         <w:rPr>
           <w:szCs w:val="20"/>
         </w:rPr>
-        <w:t>_test”)</w:t>
+        <w:t>_test</w:t>
+      </w:r>
+      <w:proofErr w:type="spellEnd"/>
+      <w:r>
+        <w:rPr>
+          <w:szCs w:val="20"/>
+        </w:rPr>
+        <w:t>”)</w:t>
       </w:r>
     </w:p>
     <w:p>
@@ -783,8 +941,9 @@
           <w:szCs w:val="20"/>
           <w:highlight w:val="lightGray"/>
         </w:rPr>
-        <w:t>/home/sheins</w:t>
-      </w:r>
+        <w:t>/home/</w:t>
+      </w:r>
+      <w:proofErr w:type="spellStart"/>
       <w:r>
         <w:rPr>
           <w:rFonts w:ascii="Courier New" w:hAnsi="Courier New" w:cs="Courier New"/>
@@ -793,8 +952,20 @@
           <w:szCs w:val="20"/>
           <w:highlight w:val="lightGray"/>
         </w:rPr>
+        <w:t>sheins</w:t>
+      </w:r>
+      <w:proofErr w:type="spellEnd"/>
+      <w:r>
+        <w:rPr>
+          <w:rFonts w:ascii="Courier New" w:hAnsi="Courier New" w:cs="Courier New"/>
+          <w:color w:val="000000"/>
+          <w:sz w:val="20"/>
+          <w:szCs w:val="20"/>
+          <w:highlight w:val="lightGray"/>
+        </w:rPr>
         <w:t>/</w:t>
       </w:r>
+      <w:proofErr w:type="spellStart"/>
       <w:r>
         <w:rPr>
           <w:rFonts w:ascii="Courier New" w:hAnsi="Courier New" w:cs="Courier New"/>
@@ -815,7 +986,9 @@
         </w:rPr>
         <w:t>_test</w:t>
       </w:r>
-    </w:p>
+      <w:proofErr w:type="spellEnd"/>
+    </w:p>
+    <w:bookmarkEnd w:id="0"/>
     <w:p>
       <w:pPr>
         <w:shd w:val="clear" w:color="auto" w:fill="FFFFFF"/>
@@ -853,8 +1026,22 @@
           <w:szCs w:val="20"/>
           <w:u w:val="single"/>
         </w:rPr>
-        <w:t>Conformational searching and clustering for &gt;20 conformations using MacroModel</w:t>
-      </w:r>
+        <w:t xml:space="preserve">Conformational searching and clustering for &gt;20 conformations using </w:t>
+      </w:r>
+      <w:proofErr w:type="spellStart"/>
+      <w:r>
+        <w:rPr>
+          <w:rFonts w:ascii="Helvetica" w:hAnsi="Helvetica" w:cs="Calibri"/>
+          <w:b/>
+          <w:bCs/>
+          <w:color w:val="000000"/>
+          <w:sz w:val="20"/>
+          <w:szCs w:val="20"/>
+          <w:u w:val="single"/>
+        </w:rPr>
+        <w:t>MacroModel</w:t>
+      </w:r>
+      <w:proofErr w:type="spellEnd"/>
     </w:p>
     <w:p>
       <w:pPr>
@@ -977,7 +1164,29 @@
           <w:sz w:val="20"/>
           <w:szCs w:val="20"/>
         </w:rPr>
-        <w:t>A text file named “jobname.okestreljob#” is produced</w:t>
+        <w:t>A text file named “</w:t>
+      </w:r>
+      <w:proofErr w:type="spellStart"/>
+      <w:proofErr w:type="gramStart"/>
+      <w:r>
+        <w:rPr>
+          <w:rFonts w:ascii="Helvetica" w:hAnsi="Helvetica" w:cs="Calibri"/>
+          <w:color w:val="000000"/>
+          <w:sz w:val="20"/>
+          <w:szCs w:val="20"/>
+        </w:rPr>
+        <w:t>jobname.okestreljob</w:t>
+      </w:r>
+      <w:proofErr w:type="spellEnd"/>
+      <w:proofErr w:type="gramEnd"/>
+      <w:r>
+        <w:rPr>
+          <w:rFonts w:ascii="Helvetica" w:hAnsi="Helvetica" w:cs="Calibri"/>
+          <w:color w:val="000000"/>
+          <w:sz w:val="20"/>
+          <w:szCs w:val="20"/>
+        </w:rPr>
+        <w:t>#” is produced</w:t>
       </w:r>
       <w:r>
         <w:rPr>
@@ -1601,8 +1810,9 @@
           <w:sz w:val="20"/>
           <w:szCs w:val="20"/>
         </w:rPr>
-        <w:t xml:space="preserve"> “output” folder containing .com files for individual and clustered conformers, and original .sdf files</w:t>
-      </w:r>
+        <w:t xml:space="preserve"> “output” folder containing .com files for individual and clustered conformers, and original .</w:t>
+      </w:r>
+      <w:proofErr w:type="spellStart"/>
       <w:r>
         <w:rPr>
           <w:rFonts w:ascii="Helvetica" w:hAnsi="Helvetica" w:cs="Calibri"/>
@@ -1610,6 +1820,25 @@
           <w:sz w:val="20"/>
           <w:szCs w:val="20"/>
         </w:rPr>
+        <w:t>sdf</w:t>
+      </w:r>
+      <w:proofErr w:type="spellEnd"/>
+      <w:r>
+        <w:rPr>
+          <w:rFonts w:ascii="Helvetica" w:hAnsi="Helvetica" w:cs="Calibri"/>
+          <w:color w:val="000000"/>
+          <w:sz w:val="20"/>
+          <w:szCs w:val="20"/>
+        </w:rPr>
+        <w:t xml:space="preserve"> files</w:t>
+      </w:r>
+      <w:r>
+        <w:rPr>
+          <w:rFonts w:ascii="Helvetica" w:hAnsi="Helvetica" w:cs="Calibri"/>
+          <w:color w:val="000000"/>
+          <w:sz w:val="20"/>
+          <w:szCs w:val="20"/>
+        </w:rPr>
         <w:t xml:space="preserve"> is also produced (Figure 1, green box)</w:t>
       </w:r>
       <w:r>
@@ -1619,7 +1848,27 @@
           <w:sz w:val="20"/>
           <w:szCs w:val="20"/>
         </w:rPr>
-        <w:t>. In “output” folder is a new folder named “clustered”, containing .sdf files of molecules that should have been clustered (i.e., molecules that did and did not cluster correctly).</w:t>
+        <w:t>. In “output” folder is a new folder named “clustered”, containing .</w:t>
+      </w:r>
+      <w:proofErr w:type="spellStart"/>
+      <w:r>
+        <w:rPr>
+          <w:rFonts w:ascii="Helvetica" w:hAnsi="Helvetica" w:cs="Calibri"/>
+          <w:color w:val="000000"/>
+          <w:sz w:val="20"/>
+          <w:szCs w:val="20"/>
+        </w:rPr>
+        <w:t>sdf</w:t>
+      </w:r>
+      <w:proofErr w:type="spellEnd"/>
+      <w:r>
+        <w:rPr>
+          <w:rFonts w:ascii="Helvetica" w:hAnsi="Helvetica" w:cs="Calibri"/>
+          <w:color w:val="000000"/>
+          <w:sz w:val="20"/>
+          <w:szCs w:val="20"/>
+        </w:rPr>
+        <w:t xml:space="preserve"> files of molecules that should have been clustered (i.e., molecules that did and did not cluster correctly).</w:t>
       </w:r>
     </w:p>
     <w:p>
@@ -1695,14 +1944,32 @@
           <w:color w:val="000000"/>
           <w:szCs w:val="20"/>
         </w:rPr>
-        <w:t xml:space="preserve"> (.sdf files and new folders created in directory you started in)</w:t>
-      </w:r>
+        <w:t xml:space="preserve"> (.</w:t>
+      </w:r>
+      <w:proofErr w:type="spellStart"/>
       <w:r>
         <w:rPr>
           <w:rFonts w:cs="Calibri"/>
           <w:color w:val="000000"/>
           <w:szCs w:val="20"/>
         </w:rPr>
+        <w:t>sdf</w:t>
+      </w:r>
+      <w:proofErr w:type="spellEnd"/>
+      <w:r>
+        <w:rPr>
+          <w:rFonts w:cs="Calibri"/>
+          <w:color w:val="000000"/>
+          <w:szCs w:val="20"/>
+        </w:rPr>
+        <w:t xml:space="preserve"> files and new folders created in directory you started in)</w:t>
+      </w:r>
+      <w:r>
+        <w:rPr>
+          <w:rFonts w:cs="Calibri"/>
+          <w:color w:val="000000"/>
+          <w:szCs w:val="20"/>
+        </w:rPr>
         <w:t xml:space="preserve"> for molecules that did not cluster properly</w:t>
       </w:r>
       <w:r>
@@ -1711,7 +1978,25 @@
           <w:color w:val="000000"/>
           <w:szCs w:val="20"/>
         </w:rPr>
-        <w:t xml:space="preserve"> into “cluster_fail” folde</w:t>
+        <w:t xml:space="preserve"> into “</w:t>
+      </w:r>
+      <w:proofErr w:type="spellStart"/>
+      <w:r>
+        <w:rPr>
+          <w:rFonts w:cs="Calibri"/>
+          <w:color w:val="000000"/>
+          <w:szCs w:val="20"/>
+        </w:rPr>
+        <w:t>cluster_fail</w:t>
+      </w:r>
+      <w:proofErr w:type="spellEnd"/>
+      <w:r>
+        <w:rPr>
+          <w:rFonts w:cs="Calibri"/>
+          <w:color w:val="000000"/>
+          <w:szCs w:val="20"/>
+        </w:rPr>
+        <w:t>” folde</w:t>
       </w:r>
       <w:r>
         <w:rPr>
@@ -1829,6 +2114,7 @@
         </w:rPr>
         <w:tab/>
       </w:r>
+      <w:proofErr w:type="spellStart"/>
       <w:r>
         <w:rPr>
           <w:rFonts w:ascii="Courier New" w:hAnsi="Courier New" w:cs="Courier New"/>
@@ -1836,7 +2122,17 @@
           <w:szCs w:val="20"/>
           <w:highlight w:val="lightGray"/>
         </w:rPr>
-        <w:t>qsub -I</w:t>
+        <w:t>qsub</w:t>
+      </w:r>
+      <w:proofErr w:type="spellEnd"/>
+      <w:r>
+        <w:rPr>
+          <w:rFonts w:ascii="Courier New" w:hAnsi="Courier New" w:cs="Courier New"/>
+          <w:sz w:val="20"/>
+          <w:szCs w:val="20"/>
+          <w:highlight w:val="lightGray"/>
+        </w:rPr>
+        <w:t xml:space="preserve"> -I</w:t>
       </w:r>
     </w:p>
     <w:p>
@@ -1895,7 +2191,47 @@
           <w:szCs w:val="20"/>
           <w:highlight w:val="lightGray"/>
         </w:rPr>
-        <w:t>cd /home/sheins/descriptor_test/output</w:t>
+        <w:t>cd /home/</w:t>
+      </w:r>
+      <w:proofErr w:type="spellStart"/>
+      <w:r>
+        <w:rPr>
+          <w:rFonts w:ascii="Courier New" w:hAnsi="Courier New" w:cs="Courier New"/>
+          <w:sz w:val="20"/>
+          <w:szCs w:val="20"/>
+          <w:highlight w:val="lightGray"/>
+        </w:rPr>
+        <w:t>sheins</w:t>
+      </w:r>
+      <w:proofErr w:type="spellEnd"/>
+      <w:r>
+        <w:rPr>
+          <w:rFonts w:ascii="Courier New" w:hAnsi="Courier New" w:cs="Courier New"/>
+          <w:sz w:val="20"/>
+          <w:szCs w:val="20"/>
+          <w:highlight w:val="lightGray"/>
+        </w:rPr>
+        <w:t>/</w:t>
+      </w:r>
+      <w:proofErr w:type="spellStart"/>
+      <w:r>
+        <w:rPr>
+          <w:rFonts w:ascii="Courier New" w:hAnsi="Courier New" w:cs="Courier New"/>
+          <w:sz w:val="20"/>
+          <w:szCs w:val="20"/>
+          <w:highlight w:val="lightGray"/>
+        </w:rPr>
+        <w:t>descriptor_test</w:t>
+      </w:r>
+      <w:proofErr w:type="spellEnd"/>
+      <w:r>
+        <w:rPr>
+          <w:rFonts w:ascii="Courier New" w:hAnsi="Courier New" w:cs="Courier New"/>
+          <w:sz w:val="20"/>
+          <w:szCs w:val="20"/>
+          <w:highlight w:val="lightGray"/>
+        </w:rPr>
+        <w:t>/output</w:t>
       </w:r>
     </w:p>
     <w:p>
@@ -2869,7 +3205,21 @@
         <w:rPr>
           <w:szCs w:val="20"/>
         </w:rPr>
-        <w:t>In output folder, r</w:t>
+        <w:t xml:space="preserve">In </w:t>
+      </w:r>
+      <w:proofErr w:type="gramStart"/>
+      <w:r>
+        <w:rPr>
+          <w:szCs w:val="20"/>
+        </w:rPr>
+        <w:t>output</w:t>
+      </w:r>
+      <w:proofErr w:type="gramEnd"/>
+      <w:r>
+        <w:rPr>
+          <w:szCs w:val="20"/>
+        </w:rPr>
+        <w:t xml:space="preserve"> folder, r</w:t>
       </w:r>
       <w:r>
         <w:rPr>
@@ -2887,7 +3237,21 @@
         <w:rPr>
           <w:szCs w:val="20"/>
         </w:rPr>
-        <w:t xml:space="preserve">aussian calculation (i.e., the number of jobs that should have ended normally). 4 is a typical value: Opt + Freq = 2; Each linked job = 1. For </w:t>
+        <w:t xml:space="preserve">aussian calculation (i.e., the number of jobs that should have ended normally). 4 is a typical value: </w:t>
+      </w:r>
+      <w:proofErr w:type="spellStart"/>
+      <w:r>
+        <w:rPr>
+          <w:szCs w:val="20"/>
+        </w:rPr>
+        <w:t>Opt</w:t>
+      </w:r>
+      <w:proofErr w:type="spellEnd"/>
+      <w:r>
+        <w:rPr>
+          <w:szCs w:val="20"/>
+        </w:rPr>
+        <w:t xml:space="preserve"> + Freq = 2; Each linked job = 1. For </w:t>
       </w:r>
       <w:r>
         <w:rPr>
@@ -2905,7 +3269,21 @@
         <w:rPr>
           <w:szCs w:val="20"/>
         </w:rPr>
-        <w:t xml:space="preserve"> inpute shown in Figure 2</w:t>
+        <w:t xml:space="preserve"> </w:t>
+      </w:r>
+      <w:proofErr w:type="spellStart"/>
+      <w:r>
+        <w:rPr>
+          <w:szCs w:val="20"/>
+        </w:rPr>
+        <w:t>inpute</w:t>
+      </w:r>
+      <w:proofErr w:type="spellEnd"/>
+      <w:r>
+        <w:rPr>
+          <w:szCs w:val="20"/>
+        </w:rPr>
+        <w:t xml:space="preserve"> shown in Figure 2</w:t>
       </w:r>
       <w:r>
         <w:rPr>
@@ -2955,8 +3333,9 @@
           <w:highlight w:val="lightGray"/>
           <w:shd w:val="clear" w:color="auto" w:fill="FFFFFF"/>
         </w:rPr>
-        <w:t xml:space="preserve">qdesc3-post -normalt 4 </w:t>
-      </w:r>
+        <w:t>qdesc3-post -</w:t>
+      </w:r>
+      <w:proofErr w:type="spellStart"/>
       <w:r>
         <w:rPr>
           <w:rFonts w:ascii="Courier New" w:hAnsi="Courier New" w:cs="Courier New"/>
@@ -2966,6 +3345,29 @@
           <w:highlight w:val="lightGray"/>
           <w:shd w:val="clear" w:color="auto" w:fill="FFFFFF"/>
         </w:rPr>
+        <w:t>normalt</w:t>
+      </w:r>
+      <w:proofErr w:type="spellEnd"/>
+      <w:r>
+        <w:rPr>
+          <w:rFonts w:ascii="Courier New" w:hAnsi="Courier New" w:cs="Courier New"/>
+          <w:color w:val="000000"/>
+          <w:sz w:val="20"/>
+          <w:szCs w:val="20"/>
+          <w:highlight w:val="lightGray"/>
+          <w:shd w:val="clear" w:color="auto" w:fill="FFFFFF"/>
+        </w:rPr>
+        <w:t xml:space="preserve"> 4 </w:t>
+      </w:r>
+      <w:r>
+        <w:rPr>
+          <w:rFonts w:ascii="Courier New" w:hAnsi="Courier New" w:cs="Courier New"/>
+          <w:color w:val="000000"/>
+          <w:sz w:val="20"/>
+          <w:szCs w:val="20"/>
+          <w:highlight w:val="lightGray"/>
+          <w:shd w:val="clear" w:color="auto" w:fill="FFFFFF"/>
+        </w:rPr>
         <w:t>jobname</w:t>
       </w:r>
     </w:p>
@@ -3003,8 +3405,36 @@
           <w:sz w:val="20"/>
           <w:szCs w:val="20"/>
         </w:rPr>
-        <w:t>You should now have four new folders: imag, logs, resubmit, term_error</w:t>
-      </w:r>
+        <w:t xml:space="preserve">You should now have four new folders: </w:t>
+      </w:r>
+      <w:proofErr w:type="spellStart"/>
+      <w:r>
+        <w:rPr>
+          <w:rFonts w:ascii="Helvetica" w:hAnsi="Helvetica"/>
+          <w:sz w:val="20"/>
+          <w:szCs w:val="20"/>
+        </w:rPr>
+        <w:t>imag</w:t>
+      </w:r>
+      <w:proofErr w:type="spellEnd"/>
+      <w:r>
+        <w:rPr>
+          <w:rFonts w:ascii="Helvetica" w:hAnsi="Helvetica"/>
+          <w:sz w:val="20"/>
+          <w:szCs w:val="20"/>
+        </w:rPr>
+        <w:t xml:space="preserve">, logs, resubmit, </w:t>
+      </w:r>
+      <w:proofErr w:type="spellStart"/>
+      <w:r>
+        <w:rPr>
+          <w:rFonts w:ascii="Helvetica" w:hAnsi="Helvetica"/>
+          <w:sz w:val="20"/>
+          <w:szCs w:val="20"/>
+        </w:rPr>
+        <w:t>term_error</w:t>
+      </w:r>
+      <w:proofErr w:type="spellEnd"/>
       <w:r>
         <w:rPr>
           <w:rFonts w:ascii="Helvetica" w:hAnsi="Helvetica"/>
@@ -3610,7 +4040,21 @@
         <w:rPr>
           <w:szCs w:val="20"/>
         </w:rPr>
-        <w:t>Go to bottom of file (shift+g)</w:t>
+        <w:t>Go to bottom of file (</w:t>
+      </w:r>
+      <w:proofErr w:type="spellStart"/>
+      <w:r>
+        <w:rPr>
+          <w:szCs w:val="20"/>
+        </w:rPr>
+        <w:t>shift+g</w:t>
+      </w:r>
+      <w:proofErr w:type="spellEnd"/>
+      <w:r>
+        <w:rPr>
+          <w:szCs w:val="20"/>
+        </w:rPr>
+        <w:t>)</w:t>
       </w:r>
     </w:p>
     <w:p>
@@ -3628,7 +4072,43 @@
         <w:rPr>
           <w:szCs w:val="20"/>
         </w:rPr>
-        <w:t>Search for “freq” (?freq)</w:t>
+        <w:t>Search for “</w:t>
+      </w:r>
+      <w:proofErr w:type="spellStart"/>
+      <w:r>
+        <w:rPr>
+          <w:szCs w:val="20"/>
+        </w:rPr>
+        <w:t>freq</w:t>
+      </w:r>
+      <w:proofErr w:type="spellEnd"/>
+      <w:r>
+        <w:rPr>
+          <w:szCs w:val="20"/>
+        </w:rPr>
+        <w:t xml:space="preserve">” </w:t>
+      </w:r>
+      <w:proofErr w:type="gramStart"/>
+      <w:r>
+        <w:rPr>
+          <w:szCs w:val="20"/>
+        </w:rPr>
+        <w:t>(?</w:t>
+      </w:r>
+      <w:proofErr w:type="spellStart"/>
+      <w:r>
+        <w:rPr>
+          <w:szCs w:val="20"/>
+        </w:rPr>
+        <w:t>freq</w:t>
+      </w:r>
+      <w:proofErr w:type="spellEnd"/>
+      <w:proofErr w:type="gramEnd"/>
+      <w:r>
+        <w:rPr>
+          <w:szCs w:val="20"/>
+        </w:rPr>
+        <w:t>)</w:t>
       </w:r>
     </w:p>
     <w:p>
@@ -3697,12 +4177,28 @@
           <w:szCs w:val="20"/>
         </w:rPr>
       </w:pPr>
-      <w:r>
-        <w:rPr>
-          <w:szCs w:val="20"/>
-        </w:rPr>
-        <w:t>mkdir tmp</w:t>
-      </w:r>
+      <w:proofErr w:type="spellStart"/>
+      <w:r>
+        <w:rPr>
+          <w:szCs w:val="20"/>
+        </w:rPr>
+        <w:t>mkdir</w:t>
+      </w:r>
+      <w:proofErr w:type="spellEnd"/>
+      <w:r>
+        <w:rPr>
+          <w:szCs w:val="20"/>
+        </w:rPr>
+        <w:t xml:space="preserve"> </w:t>
+      </w:r>
+      <w:proofErr w:type="spellStart"/>
+      <w:r>
+        <w:rPr>
+          <w:szCs w:val="20"/>
+        </w:rPr>
+        <w:t>tmp</w:t>
+      </w:r>
+      <w:proofErr w:type="spellEnd"/>
     </w:p>
     <w:p>
       <w:pPr>
@@ -3755,7 +4251,21 @@
         <w:rPr>
           <w:szCs w:val="20"/>
         </w:rPr>
-        <w:t>Replace opt with “opt=calcfc” by doing the following:</w:t>
+        <w:t>Replace opt with “opt=</w:t>
+      </w:r>
+      <w:proofErr w:type="spellStart"/>
+      <w:r>
+        <w:rPr>
+          <w:szCs w:val="20"/>
+        </w:rPr>
+        <w:t>calcfc</w:t>
+      </w:r>
+      <w:proofErr w:type="spellEnd"/>
+      <w:r>
+        <w:rPr>
+          <w:szCs w:val="20"/>
+        </w:rPr>
+        <w:t>” by doing the following:</w:t>
       </w:r>
     </w:p>
     <w:p>
@@ -3785,7 +4295,21 @@
         <w:rPr>
           <w:szCs w:val="20"/>
         </w:rPr>
-        <w:t xml:space="preserve"> with .com’s run</w:t>
+        <w:t xml:space="preserve"> </w:t>
+      </w:r>
+      <w:proofErr w:type="gramStart"/>
+      <w:r>
+        <w:rPr>
+          <w:szCs w:val="20"/>
+        </w:rPr>
+        <w:t>with .com’s</w:t>
+      </w:r>
+      <w:proofErr w:type="gramEnd"/>
+      <w:r>
+        <w:rPr>
+          <w:szCs w:val="20"/>
+        </w:rPr>
+        <w:t xml:space="preserve"> run</w:t>
       </w:r>
       <w:r>
         <w:rPr>
@@ -3815,7 +4339,35 @@
         <w:rPr>
           <w:szCs w:val="20"/>
         </w:rPr>
-        <w:t>sed -i “s\opt\opt=calcfc\g”</w:t>
+        <w:t>sed -</w:t>
+      </w:r>
+      <w:proofErr w:type="spellStart"/>
+      <w:r>
+        <w:rPr>
+          <w:szCs w:val="20"/>
+        </w:rPr>
+        <w:t>i</w:t>
+      </w:r>
+      <w:proofErr w:type="spellEnd"/>
+      <w:r>
+        <w:rPr>
+          <w:szCs w:val="20"/>
+        </w:rPr>
+        <w:t xml:space="preserve"> “s\opt\opt=</w:t>
+      </w:r>
+      <w:proofErr w:type="spellStart"/>
+      <w:r>
+        <w:rPr>
+          <w:szCs w:val="20"/>
+        </w:rPr>
+        <w:t>calcfc</w:t>
+      </w:r>
+      <w:proofErr w:type="spellEnd"/>
+      <w:r>
+        <w:rPr>
+          <w:szCs w:val="20"/>
+        </w:rPr>
+        <w:t>\g”</w:t>
       </w:r>
       <w:r>
         <w:rPr>
@@ -3912,8 +4464,16 @@
         <w:rPr>
           <w:szCs w:val="20"/>
         </w:rPr>
-        <w:t>Open log in gv</w:t>
-      </w:r>
+        <w:t xml:space="preserve">Open log in </w:t>
+      </w:r>
+      <w:proofErr w:type="spellStart"/>
+      <w:r>
+        <w:rPr>
+          <w:szCs w:val="20"/>
+        </w:rPr>
+        <w:t>gv</w:t>
+      </w:r>
+      <w:proofErr w:type="spellEnd"/>
     </w:p>
     <w:p>
       <w:pPr>
@@ -3930,7 +4490,21 @@
         <w:rPr>
           <w:szCs w:val="20"/>
         </w:rPr>
-        <w:t>Selected the freq job</w:t>
+        <w:t xml:space="preserve">Selected the </w:t>
+      </w:r>
+      <w:proofErr w:type="spellStart"/>
+      <w:r>
+        <w:rPr>
+          <w:szCs w:val="20"/>
+        </w:rPr>
+        <w:t>freq</w:t>
+      </w:r>
+      <w:proofErr w:type="spellEnd"/>
+      <w:r>
+        <w:rPr>
+          <w:szCs w:val="20"/>
+        </w:rPr>
+        <w:t xml:space="preserve"> job</w:t>
       </w:r>
     </w:p>
     <w:p>
@@ -4142,7 +4716,21 @@
         <w:rPr>
           <w:szCs w:val="20"/>
         </w:rPr>
-        <w:t>Open log file in vi editor and search for steps from the bottom of the log file (shift+g command goes to bottom)</w:t>
+        <w:t>Open log file in vi editor and search for steps from the bottom of the log file (</w:t>
+      </w:r>
+      <w:proofErr w:type="spellStart"/>
+      <w:r>
+        <w:rPr>
+          <w:szCs w:val="20"/>
+        </w:rPr>
+        <w:t>shift+g</w:t>
+      </w:r>
+      <w:proofErr w:type="spellEnd"/>
+      <w:r>
+        <w:rPr>
+          <w:szCs w:val="20"/>
+        </w:rPr>
+        <w:t xml:space="preserve"> command goes to bottom)</w:t>
       </w:r>
     </w:p>
     <w:p>
@@ -4160,8 +4748,16 @@
         <w:rPr>
           <w:szCs w:val="20"/>
         </w:rPr>
-        <w:t>Vi editor command to search for “step”: ?steps</w:t>
-      </w:r>
+        <w:t>Vi editor command to search for “step”</w:t>
+      </w:r>
+      <w:proofErr w:type="gramStart"/>
+      <w:r>
+        <w:rPr>
+          <w:szCs w:val="20"/>
+        </w:rPr>
+        <w:t>: ?steps</w:t>
+      </w:r>
+      <w:proofErr w:type="gramEnd"/>
     </w:p>
     <w:p>
       <w:pPr>
@@ -4184,7 +4780,35 @@
         <w:rPr>
           <w:szCs w:val="20"/>
         </w:rPr>
-        <w:t xml:space="preserve"> to use a different scf algorithm (xqc)</w:t>
+        <w:t xml:space="preserve"> to use a different </w:t>
+      </w:r>
+      <w:proofErr w:type="spellStart"/>
+      <w:r>
+        <w:rPr>
+          <w:szCs w:val="20"/>
+        </w:rPr>
+        <w:t>scf</w:t>
+      </w:r>
+      <w:proofErr w:type="spellEnd"/>
+      <w:r>
+        <w:rPr>
+          <w:szCs w:val="20"/>
+        </w:rPr>
+        <w:t xml:space="preserve"> algorithm (</w:t>
+      </w:r>
+      <w:proofErr w:type="spellStart"/>
+      <w:r>
+        <w:rPr>
+          <w:szCs w:val="20"/>
+        </w:rPr>
+        <w:t>xqc</w:t>
+      </w:r>
+      <w:proofErr w:type="spellEnd"/>
+      <w:r>
+        <w:rPr>
+          <w:szCs w:val="20"/>
+        </w:rPr>
+        <w:t>)</w:t>
       </w:r>
     </w:p>
     <w:p>
@@ -4202,7 +4826,35 @@
         <w:rPr>
           <w:szCs w:val="20"/>
         </w:rPr>
-        <w:t>Add scf=xqc to each com file by:</w:t>
+        <w:t xml:space="preserve">Add </w:t>
+      </w:r>
+      <w:proofErr w:type="spellStart"/>
+      <w:r>
+        <w:rPr>
+          <w:szCs w:val="20"/>
+        </w:rPr>
+        <w:t>scf</w:t>
+      </w:r>
+      <w:proofErr w:type="spellEnd"/>
+      <w:r>
+        <w:rPr>
+          <w:szCs w:val="20"/>
+        </w:rPr>
+        <w:t>=</w:t>
+      </w:r>
+      <w:proofErr w:type="spellStart"/>
+      <w:r>
+        <w:rPr>
+          <w:szCs w:val="20"/>
+        </w:rPr>
+        <w:t>xqc</w:t>
+      </w:r>
+      <w:proofErr w:type="spellEnd"/>
+      <w:r>
+        <w:rPr>
+          <w:szCs w:val="20"/>
+        </w:rPr>
+        <w:t xml:space="preserve"> to each com file by:</w:t>
       </w:r>
     </w:p>
     <w:p>
@@ -4220,7 +4872,105 @@
         <w:rPr>
           <w:szCs w:val="20"/>
         </w:rPr>
-        <w:t>sed -i “s\freq=noraman\freq=noraman scf=xqc\g”</w:t>
+        <w:t>sed -</w:t>
+      </w:r>
+      <w:proofErr w:type="spellStart"/>
+      <w:r>
+        <w:rPr>
+          <w:szCs w:val="20"/>
+        </w:rPr>
+        <w:t>i</w:t>
+      </w:r>
+      <w:proofErr w:type="spellEnd"/>
+      <w:r>
+        <w:rPr>
+          <w:szCs w:val="20"/>
+        </w:rPr>
+        <w:t xml:space="preserve"> “s\</w:t>
+      </w:r>
+      <w:proofErr w:type="spellStart"/>
+      <w:r>
+        <w:rPr>
+          <w:szCs w:val="20"/>
+        </w:rPr>
+        <w:t>freq</w:t>
+      </w:r>
+      <w:proofErr w:type="spellEnd"/>
+      <w:r>
+        <w:rPr>
+          <w:szCs w:val="20"/>
+        </w:rPr>
+        <w:t>=</w:t>
+      </w:r>
+      <w:proofErr w:type="spellStart"/>
+      <w:r>
+        <w:rPr>
+          <w:szCs w:val="20"/>
+        </w:rPr>
+        <w:t>noraman</w:t>
+      </w:r>
+      <w:proofErr w:type="spellEnd"/>
+      <w:r>
+        <w:rPr>
+          <w:szCs w:val="20"/>
+        </w:rPr>
+        <w:t>\</w:t>
+      </w:r>
+      <w:proofErr w:type="spellStart"/>
+      <w:r>
+        <w:rPr>
+          <w:szCs w:val="20"/>
+        </w:rPr>
+        <w:t>freq</w:t>
+      </w:r>
+      <w:proofErr w:type="spellEnd"/>
+      <w:r>
+        <w:rPr>
+          <w:szCs w:val="20"/>
+        </w:rPr>
+        <w:t>=</w:t>
+      </w:r>
+      <w:proofErr w:type="spellStart"/>
+      <w:r>
+        <w:rPr>
+          <w:szCs w:val="20"/>
+        </w:rPr>
+        <w:t>noraman</w:t>
+      </w:r>
+      <w:proofErr w:type="spellEnd"/>
+      <w:r>
+        <w:rPr>
+          <w:szCs w:val="20"/>
+        </w:rPr>
+        <w:t xml:space="preserve"> </w:t>
+      </w:r>
+      <w:proofErr w:type="spellStart"/>
+      <w:r>
+        <w:rPr>
+          <w:szCs w:val="20"/>
+        </w:rPr>
+        <w:t>scf</w:t>
+      </w:r>
+      <w:proofErr w:type="spellEnd"/>
+      <w:r>
+        <w:rPr>
+          <w:szCs w:val="20"/>
+        </w:rPr>
+        <w:t>=</w:t>
+      </w:r>
+      <w:proofErr w:type="spellStart"/>
+      <w:r>
+        <w:rPr>
+          <w:szCs w:val="20"/>
+        </w:rPr>
+        <w:t>xqc</w:t>
+      </w:r>
+      <w:proofErr w:type="spellEnd"/>
+      <w:r>
+        <w:rPr>
+          <w:szCs w:val="20"/>
+        </w:rPr>
+        <w:t>\g”</w:t>
       </w:r>
       <w:r>
         <w:rPr>
@@ -4244,7 +4994,21 @@
         <w:rPr>
           <w:szCs w:val="20"/>
         </w:rPr>
-        <w:t>**or use opt=calcfc as above**</w:t>
+        <w:t>**or use opt=</w:t>
+      </w:r>
+      <w:proofErr w:type="spellStart"/>
+      <w:r>
+        <w:rPr>
+          <w:szCs w:val="20"/>
+        </w:rPr>
+        <w:t>calcfc</w:t>
+      </w:r>
+      <w:proofErr w:type="spellEnd"/>
+      <w:r>
+        <w:rPr>
+          <w:szCs w:val="20"/>
+        </w:rPr>
+        <w:t xml:space="preserve"> as above**</w:t>
       </w:r>
     </w:p>
     <w:p>
@@ -4368,7 +5132,7 @@
 </file>
 
 <file path=word/endnotes.xml><?xml version="1.0" encoding="utf-8"?>
-<w:endnotes xmlns:wpc="http://schemas.microsoft.com/office/word/2010/wordprocessingCanvas" xmlns:cx="http://schemas.microsoft.com/office/drawing/2014/chartex" xmlns:cx1="http://schemas.microsoft.com/office/drawing/2015/9/8/chartex" xmlns:cx2="http://schemas.microsoft.com/office/drawing/2015/10/21/chartex" xmlns:cx3="http://schemas.microsoft.com/office/drawing/2016/5/9/chartex" xmlns:cx4="http://schemas.microsoft.com/office/drawing/2016/5/10/chartex" xmlns:cx5="http://schemas.microsoft.com/office/drawing/2016/5/11/chartex" xmlns:cx6="http://schemas.microsoft.com/office/drawing/2016/5/12/chartex" xmlns:cx7="http://schemas.microsoft.com/office/drawing/2016/5/13/chartex" xmlns:cx8="http://schemas.microsoft.com/office/drawing/2016/5/14/chartex" xmlns:mc="http://schemas.openxmlformats.org/markup-compatibility/2006" xmlns:aink="http://schemas.microsoft.com/office/drawing/2016/ink" xmlns:am3d="http://schemas.microsoft.com/office/drawing/2017/model3d" xmlns:o="urn:schemas-microsoft-com:office:office" xmlns:oel="http://schemas.microsoft.com/office/2019/extlst" xmlns:r="http://schemas.openxmlformats.org/officeDocument/2006/relationships" xmlns:m="http://schemas.openxmlformats.org/officeDocument/2006/math" xmlns:v="urn:schemas-microsoft-com:vml" xmlns:wp14="http://schemas.microsoft.com/office/word/2010/wordprocessingDrawing" xmlns:wp="http://schemas.openxmlformats.org/drawingml/2006/wordprocessingDrawing" xmlns:w10="urn:schemas-microsoft-com:office:word" xmlns:w="http://schemas.openxmlformats.org/wordprocessingml/2006/main" xmlns:w14="http://schemas.microsoft.com/office/word/2010/wordml" xmlns:w15="http://schemas.microsoft.com/office/word/2012/wordml" xmlns:w16cex="http://schemas.microsoft.com/office/word/2018/wordml/cex" xmlns:w16cid="http://schemas.microsoft.com/office/word/2016/wordml/cid" xmlns:w16="http://schemas.microsoft.com/office/word/2018/wordml" xmlns:w16du="http://schemas.microsoft.com/office/word/2023/wordml/word16du" xmlns:w16sdtdh="http://schemas.microsoft.com/office/word/2020/wordml/sdtdatahash" xmlns:w16se="http://schemas.microsoft.com/office/word/2015/wordml/symex" xmlns:wpg="http://schemas.microsoft.com/office/word/2010/wordprocessingGroup" xmlns:wpi="http://schemas.microsoft.com/office/word/2010/wordprocessingInk" xmlns:wne="http://schemas.microsoft.com/office/word/2006/wordml" xmlns:wps="http://schemas.microsoft.com/office/word/2010/wordprocessingShape" mc:Ignorable="w14 w15 w16se w16cid w16 w16cex w16sdtdh w16du wp14">
+<w:endnotes xmlns:wpc="http://schemas.microsoft.com/office/word/2010/wordprocessingCanvas" xmlns:cx="http://schemas.microsoft.com/office/drawing/2014/chartex" xmlns:cx1="http://schemas.microsoft.com/office/drawing/2015/9/8/chartex" xmlns:cx2="http://schemas.microsoft.com/office/drawing/2015/10/21/chartex" xmlns:cx3="http://schemas.microsoft.com/office/drawing/2016/5/9/chartex" xmlns:cx4="http://schemas.microsoft.com/office/drawing/2016/5/10/chartex" xmlns:cx5="http://schemas.microsoft.com/office/drawing/2016/5/11/chartex" xmlns:cx6="http://schemas.microsoft.com/office/drawing/2016/5/12/chartex" xmlns:cx7="http://schemas.microsoft.com/office/drawing/2016/5/13/chartex" xmlns:cx8="http://schemas.microsoft.com/office/drawing/2016/5/14/chartex" xmlns:mc="http://schemas.openxmlformats.org/markup-compatibility/2006" xmlns:aink="http://schemas.microsoft.com/office/drawing/2016/ink" xmlns:am3d="http://schemas.microsoft.com/office/drawing/2017/model3d" xmlns:o="urn:schemas-microsoft-com:office:office" xmlns:oel="http://schemas.microsoft.com/office/2019/extlst" xmlns:r="http://schemas.openxmlformats.org/officeDocument/2006/relationships" xmlns:m="http://schemas.openxmlformats.org/officeDocument/2006/math" xmlns:v="urn:schemas-microsoft-com:vml" xmlns:wp14="http://schemas.microsoft.com/office/word/2010/wordprocessingDrawing" xmlns:wp="http://schemas.openxmlformats.org/drawingml/2006/wordprocessingDrawing" xmlns:w10="urn:schemas-microsoft-com:office:word" xmlns:w="http://schemas.openxmlformats.org/wordprocessingml/2006/main" xmlns:w14="http://schemas.microsoft.com/office/word/2010/wordml" xmlns:w15="http://schemas.microsoft.com/office/word/2012/wordml" xmlns:w16cex="http://schemas.microsoft.com/office/word/2018/wordml/cex" xmlns:w16cid="http://schemas.microsoft.com/office/word/2016/wordml/cid" xmlns:w16="http://schemas.microsoft.com/office/word/2018/wordml" xmlns:w16du="http://schemas.microsoft.com/office/word/2023/wordml/word16du" xmlns:w16sdtdh="http://schemas.microsoft.com/office/word/2020/wordml/sdtdatahash" xmlns:w16sdtfl="http://schemas.microsoft.com/office/word/2024/wordml/sdtformatlock" xmlns:w16se="http://schemas.microsoft.com/office/word/2015/wordml/symex" xmlns:wpg="http://schemas.microsoft.com/office/word/2010/wordprocessingGroup" xmlns:wpi="http://schemas.microsoft.com/office/word/2010/wordprocessingInk" xmlns:wne="http://schemas.microsoft.com/office/word/2006/wordml" xmlns:wps="http://schemas.microsoft.com/office/word/2010/wordprocessingShape" mc:Ignorable="w14 w15 w16se w16cid w16 w16cex w16sdtdh w16sdtfl w16du wp14">
   <w:endnote w:type="separator" w:id="-1">
     <w:p>
       <w:r>
@@ -4387,7 +5151,7 @@
 </file>
 
 <file path=word/footnotes.xml><?xml version="1.0" encoding="utf-8"?>
-<w:footnotes xmlns:wpc="http://schemas.microsoft.com/office/word/2010/wordprocessingCanvas" xmlns:cx="http://schemas.microsoft.com/office/drawing/2014/chartex" xmlns:cx1="http://schemas.microsoft.com/office/drawing/2015/9/8/chartex" xmlns:cx2="http://schemas.microsoft.com/office/drawing/2015/10/21/chartex" xmlns:cx3="http://schemas.microsoft.com/office/drawing/2016/5/9/chartex" xmlns:cx4="http://schemas.microsoft.com/office/drawing/2016/5/10/chartex" xmlns:cx5="http://schemas.microsoft.com/office/drawing/2016/5/11/chartex" xmlns:cx6="http://schemas.microsoft.com/office/drawing/2016/5/12/chartex" xmlns:cx7="http://schemas.microsoft.com/office/drawing/2016/5/13/chartex" xmlns:cx8="http://schemas.microsoft.com/office/drawing/2016/5/14/chartex" xmlns:mc="http://schemas.openxmlformats.org/markup-compatibility/2006" xmlns:aink="http://schemas.microsoft.com/office/drawing/2016/ink" xmlns:am3d="http://schemas.microsoft.com/office/drawing/2017/model3d" xmlns:o="urn:schemas-microsoft-com:office:office" xmlns:oel="http://schemas.microsoft.com/office/2019/extlst" xmlns:r="http://schemas.openxmlformats.org/officeDocument/2006/relationships" xmlns:m="http://schemas.openxmlformats.org/officeDocument/2006/math" xmlns:v="urn:schemas-microsoft-com:vml" xmlns:wp14="http://schemas.microsoft.com/office/word/2010/wordprocessingDrawing" xmlns:wp="http://schemas.openxmlformats.org/drawingml/2006/wordprocessingDrawing" xmlns:w10="urn:schemas-microsoft-com:office:word" xmlns:w="http://schemas.openxmlformats.org/wordprocessingml/2006/main" xmlns:w14="http://schemas.microsoft.com/office/word/2010/wordml" xmlns:w15="http://schemas.microsoft.com/office/word/2012/wordml" xmlns:w16cex="http://schemas.microsoft.com/office/word/2018/wordml/cex" xmlns:w16cid="http://schemas.microsoft.com/office/word/2016/wordml/cid" xmlns:w16="http://schemas.microsoft.com/office/word/2018/wordml" xmlns:w16du="http://schemas.microsoft.com/office/word/2023/wordml/word16du" xmlns:w16sdtdh="http://schemas.microsoft.com/office/word/2020/wordml/sdtdatahash" xmlns:w16se="http://schemas.microsoft.com/office/word/2015/wordml/symex" xmlns:wpg="http://schemas.microsoft.com/office/word/2010/wordprocessingGroup" xmlns:wpi="http://schemas.microsoft.com/office/word/2010/wordprocessingInk" xmlns:wne="http://schemas.microsoft.com/office/word/2006/wordml" xmlns:wps="http://schemas.microsoft.com/office/word/2010/wordprocessingShape" mc:Ignorable="w14 w15 w16se w16cid w16 w16cex w16sdtdh w16du wp14">
+<w:footnotes xmlns:wpc="http://schemas.microsoft.com/office/word/2010/wordprocessingCanvas" xmlns:cx="http://schemas.microsoft.com/office/drawing/2014/chartex" xmlns:cx1="http://schemas.microsoft.com/office/drawing/2015/9/8/chartex" xmlns:cx2="http://schemas.microsoft.com/office/drawing/2015/10/21/chartex" xmlns:cx3="http://schemas.microsoft.com/office/drawing/2016/5/9/chartex" xmlns:cx4="http://schemas.microsoft.com/office/drawing/2016/5/10/chartex" xmlns:cx5="http://schemas.microsoft.com/office/drawing/2016/5/11/chartex" xmlns:cx6="http://schemas.microsoft.com/office/drawing/2016/5/12/chartex" xmlns:cx7="http://schemas.microsoft.com/office/drawing/2016/5/13/chartex" xmlns:cx8="http://schemas.microsoft.com/office/drawing/2016/5/14/chartex" xmlns:mc="http://schemas.openxmlformats.org/markup-compatibility/2006" xmlns:aink="http://schemas.microsoft.com/office/drawing/2016/ink" xmlns:am3d="http://schemas.microsoft.com/office/drawing/2017/model3d" xmlns:o="urn:schemas-microsoft-com:office:office" xmlns:oel="http://schemas.microsoft.com/office/2019/extlst" xmlns:r="http://schemas.openxmlformats.org/officeDocument/2006/relationships" xmlns:m="http://schemas.openxmlformats.org/officeDocument/2006/math" xmlns:v="urn:schemas-microsoft-com:vml" xmlns:wp14="http://schemas.microsoft.com/office/word/2010/wordprocessingDrawing" xmlns:wp="http://schemas.openxmlformats.org/drawingml/2006/wordprocessingDrawing" xmlns:w10="urn:schemas-microsoft-com:office:word" xmlns:w="http://schemas.openxmlformats.org/wordprocessingml/2006/main" xmlns:w14="http://schemas.microsoft.com/office/word/2010/wordml" xmlns:w15="http://schemas.microsoft.com/office/word/2012/wordml" xmlns:w16cex="http://schemas.microsoft.com/office/word/2018/wordml/cex" xmlns:w16cid="http://schemas.microsoft.com/office/word/2016/wordml/cid" xmlns:w16="http://schemas.microsoft.com/office/word/2018/wordml" xmlns:w16du="http://schemas.microsoft.com/office/word/2023/wordml/word16du" xmlns:w16sdtdh="http://schemas.microsoft.com/office/word/2020/wordml/sdtdatahash" xmlns:w16sdtfl="http://schemas.microsoft.com/office/word/2024/wordml/sdtformatlock" xmlns:w16se="http://schemas.microsoft.com/office/word/2015/wordml/symex" xmlns:wpg="http://schemas.microsoft.com/office/word/2010/wordprocessingGroup" xmlns:wpi="http://schemas.microsoft.com/office/word/2010/wordprocessingInk" xmlns:wne="http://schemas.microsoft.com/office/word/2006/wordml" xmlns:wps="http://schemas.microsoft.com/office/word/2010/wordprocessingShape" mc:Ignorable="w14 w15 w16se w16cid w16 w16cex w16sdtdh w16sdtfl w16du wp14">
   <w:footnote w:type="separator" w:id="-1">
     <w:p>
       <w:r>
@@ -4406,7 +5170,7 @@
 </file>
 
 <file path=word/header1.xml><?xml version="1.0" encoding="utf-8"?>
-<w:hdr xmlns:wpc="http://schemas.microsoft.com/office/word/2010/wordprocessingCanvas" xmlns:cx="http://schemas.microsoft.com/office/drawing/2014/chartex" xmlns:cx1="http://schemas.microsoft.com/office/drawing/2015/9/8/chartex" xmlns:cx2="http://schemas.microsoft.com/office/drawing/2015/10/21/chartex" xmlns:cx3="http://schemas.microsoft.com/office/drawing/2016/5/9/chartex" xmlns:cx4="http://schemas.microsoft.com/office/drawing/2016/5/10/chartex" xmlns:cx5="http://schemas.microsoft.com/office/drawing/2016/5/11/chartex" xmlns:cx6="http://schemas.microsoft.com/office/drawing/2016/5/12/chartex" xmlns:cx7="http://schemas.microsoft.com/office/drawing/2016/5/13/chartex" xmlns:cx8="http://schemas.microsoft.com/office/drawing/2016/5/14/chartex" xmlns:mc="http://schemas.openxmlformats.org/markup-compatibility/2006" xmlns:aink="http://schemas.microsoft.com/office/drawing/2016/ink" xmlns:am3d="http://schemas.microsoft.com/office/drawing/2017/model3d" xmlns:o="urn:schemas-microsoft-com:office:office" xmlns:oel="http://schemas.microsoft.com/office/2019/extlst" xmlns:r="http://schemas.openxmlformats.org/officeDocument/2006/relationships" xmlns:m="http://schemas.openxmlformats.org/officeDocument/2006/math" xmlns:v="urn:schemas-microsoft-com:vml" xmlns:wp14="http://schemas.microsoft.com/office/word/2010/wordprocessingDrawing" xmlns:wp="http://schemas.openxmlformats.org/drawingml/2006/wordprocessingDrawing" xmlns:w10="urn:schemas-microsoft-com:office:word" xmlns:w="http://schemas.openxmlformats.org/wordprocessingml/2006/main" xmlns:w14="http://schemas.microsoft.com/office/word/2010/wordml" xmlns:w15="http://schemas.microsoft.com/office/word/2012/wordml" xmlns:w16cex="http://schemas.microsoft.com/office/word/2018/wordml/cex" xmlns:w16cid="http://schemas.microsoft.com/office/word/2016/wordml/cid" xmlns:w16="http://schemas.microsoft.com/office/word/2018/wordml" xmlns:w16du="http://schemas.microsoft.com/office/word/2023/wordml/word16du" xmlns:w16sdtdh="http://schemas.microsoft.com/office/word/2020/wordml/sdtdatahash" xmlns:w16se="http://schemas.microsoft.com/office/word/2015/wordml/symex" xmlns:wpg="http://schemas.microsoft.com/office/word/2010/wordprocessingGroup" xmlns:wpi="http://schemas.microsoft.com/office/word/2010/wordprocessingInk" xmlns:wne="http://schemas.microsoft.com/office/word/2006/wordml" xmlns:wps="http://schemas.microsoft.com/office/word/2010/wordprocessingShape" mc:Ignorable="w14 w15 w16se w16cid w16 w16cex w16sdtdh w16du wp14">
+<w:hdr xmlns:wpc="http://schemas.microsoft.com/office/word/2010/wordprocessingCanvas" xmlns:cx="http://schemas.microsoft.com/office/drawing/2014/chartex" xmlns:cx1="http://schemas.microsoft.com/office/drawing/2015/9/8/chartex" xmlns:cx2="http://schemas.microsoft.com/office/drawing/2015/10/21/chartex" xmlns:cx3="http://schemas.microsoft.com/office/drawing/2016/5/9/chartex" xmlns:cx4="http://schemas.microsoft.com/office/drawing/2016/5/10/chartex" xmlns:cx5="http://schemas.microsoft.com/office/drawing/2016/5/11/chartex" xmlns:cx6="http://schemas.microsoft.com/office/drawing/2016/5/12/chartex" xmlns:cx7="http://schemas.microsoft.com/office/drawing/2016/5/13/chartex" xmlns:cx8="http://schemas.microsoft.com/office/drawing/2016/5/14/chartex" xmlns:mc="http://schemas.openxmlformats.org/markup-compatibility/2006" xmlns:aink="http://schemas.microsoft.com/office/drawing/2016/ink" xmlns:am3d="http://schemas.microsoft.com/office/drawing/2017/model3d" xmlns:o="urn:schemas-microsoft-com:office:office" xmlns:oel="http://schemas.microsoft.com/office/2019/extlst" xmlns:r="http://schemas.openxmlformats.org/officeDocument/2006/relationships" xmlns:m="http://schemas.openxmlformats.org/officeDocument/2006/math" xmlns:v="urn:schemas-microsoft-com:vml" xmlns:wp14="http://schemas.microsoft.com/office/word/2010/wordprocessingDrawing" xmlns:wp="http://schemas.openxmlformats.org/drawingml/2006/wordprocessingDrawing" xmlns:w10="urn:schemas-microsoft-com:office:word" xmlns:w="http://schemas.openxmlformats.org/wordprocessingml/2006/main" xmlns:w14="http://schemas.microsoft.com/office/word/2010/wordml" xmlns:w15="http://schemas.microsoft.com/office/word/2012/wordml" xmlns:w16cex="http://schemas.microsoft.com/office/word/2018/wordml/cex" xmlns:w16cid="http://schemas.microsoft.com/office/word/2016/wordml/cid" xmlns:w16="http://schemas.microsoft.com/office/word/2018/wordml" xmlns:w16du="http://schemas.microsoft.com/office/word/2023/wordml/word16du" xmlns:w16sdtdh="http://schemas.microsoft.com/office/word/2020/wordml/sdtdatahash" xmlns:w16sdtfl="http://schemas.microsoft.com/office/word/2024/wordml/sdtformatlock" xmlns:w16se="http://schemas.microsoft.com/office/word/2015/wordml/symex" xmlns:wpg="http://schemas.microsoft.com/office/word/2010/wordprocessingGroup" xmlns:wpi="http://schemas.microsoft.com/office/word/2010/wordprocessingInk" xmlns:wne="http://schemas.microsoft.com/office/word/2006/wordml" xmlns:wps="http://schemas.microsoft.com/office/word/2010/wordprocessingShape" mc:Ignorable="w14 w15 w16se w16cid w16 w16cex w16sdtdh w16sdtfl w16du wp14">
   <w:p>
     <w:pPr>
       <w:pStyle w:val="Header"/>
@@ -4448,8 +5212,18 @@
         <w:sz w:val="16"/>
         <w:szCs w:val="16"/>
       </w:rPr>
-      <w:t>, 2023</w:t>
+      <w:t xml:space="preserve">, </w:t>
     </w:r>
+    <w:proofErr w:type="gramStart"/>
+    <w:r>
+      <w:rPr>
+        <w:rFonts w:ascii="Helvetica" w:hAnsi="Helvetica"/>
+        <w:sz w:val="16"/>
+        <w:szCs w:val="16"/>
+      </w:rPr>
+      <w:t>2023</w:t>
+    </w:r>
+    <w:proofErr w:type="gramEnd"/>
     <w:r>
       <w:rPr>
         <w:rFonts w:ascii="Helvetica" w:hAnsi="Helvetica"/>
@@ -4498,7 +5272,7 @@
 </file>
 
 <file path=word/numbering.xml><?xml version="1.0" encoding="utf-8"?>
-<w:numbering xmlns:wpc="http://schemas.microsoft.com/office/word/2010/wordprocessingCanvas" xmlns:cx="http://schemas.microsoft.com/office/drawing/2014/chartex" xmlns:cx1="http://schemas.microsoft.com/office/drawing/2015/9/8/chartex" xmlns:cx2="http://schemas.microsoft.com/office/drawing/2015/10/21/chartex" xmlns:cx3="http://schemas.microsoft.com/office/drawing/2016/5/9/chartex" xmlns:cx4="http://schemas.microsoft.com/office/drawing/2016/5/10/chartex" xmlns:cx5="http://schemas.microsoft.com/office/drawing/2016/5/11/chartex" xmlns:cx6="http://schemas.microsoft.com/office/drawing/2016/5/12/chartex" xmlns:cx7="http://schemas.microsoft.com/office/drawing/2016/5/13/chartex" xmlns:cx8="http://schemas.microsoft.com/office/drawing/2016/5/14/chartex" xmlns:mc="http://schemas.openxmlformats.org/markup-compatibility/2006" xmlns:aink="http://schemas.microsoft.com/office/drawing/2016/ink" xmlns:am3d="http://schemas.microsoft.com/office/drawing/2017/model3d" xmlns:o="urn:schemas-microsoft-com:office:office" xmlns:oel="http://schemas.microsoft.com/office/2019/extlst" xmlns:r="http://schemas.openxmlformats.org/officeDocument/2006/relationships" xmlns:m="http://schemas.openxmlformats.org/officeDocument/2006/math" xmlns:v="urn:schemas-microsoft-com:vml" xmlns:wp14="http://schemas.microsoft.com/office/word/2010/wordprocessingDrawing" xmlns:wp="http://schemas.openxmlformats.org/drawingml/2006/wordprocessingDrawing" xmlns:w10="urn:schemas-microsoft-com:office:word" xmlns:w="http://schemas.openxmlformats.org/wordprocessingml/2006/main" xmlns:w14="http://schemas.microsoft.com/office/word/2010/wordml" xmlns:w15="http://schemas.microsoft.com/office/word/2012/wordml" xmlns:w16cex="http://schemas.microsoft.com/office/word/2018/wordml/cex" xmlns:w16cid="http://schemas.microsoft.com/office/word/2016/wordml/cid" xmlns:w16="http://schemas.microsoft.com/office/word/2018/wordml" xmlns:w16du="http://schemas.microsoft.com/office/word/2023/wordml/word16du" xmlns:w16sdtdh="http://schemas.microsoft.com/office/word/2020/wordml/sdtdatahash" xmlns:w16se="http://schemas.microsoft.com/office/word/2015/wordml/symex" xmlns:wpg="http://schemas.microsoft.com/office/word/2010/wordprocessingGroup" xmlns:wpi="http://schemas.microsoft.com/office/word/2010/wordprocessingInk" xmlns:wne="http://schemas.microsoft.com/office/word/2006/wordml" xmlns:wps="http://schemas.microsoft.com/office/word/2010/wordprocessingShape" mc:Ignorable="w14 w15 w16se w16cid w16 w16cex w16sdtdh w16du wp14">
+<w:numbering xmlns:wpc="http://schemas.microsoft.com/office/word/2010/wordprocessingCanvas" xmlns:cx="http://schemas.microsoft.com/office/drawing/2014/chartex" xmlns:cx1="http://schemas.microsoft.com/office/drawing/2015/9/8/chartex" xmlns:cx2="http://schemas.microsoft.com/office/drawing/2015/10/21/chartex" xmlns:cx3="http://schemas.microsoft.com/office/drawing/2016/5/9/chartex" xmlns:cx4="http://schemas.microsoft.com/office/drawing/2016/5/10/chartex" xmlns:cx5="http://schemas.microsoft.com/office/drawing/2016/5/11/chartex" xmlns:cx6="http://schemas.microsoft.com/office/drawing/2016/5/12/chartex" xmlns:cx7="http://schemas.microsoft.com/office/drawing/2016/5/13/chartex" xmlns:cx8="http://schemas.microsoft.com/office/drawing/2016/5/14/chartex" xmlns:mc="http://schemas.openxmlformats.org/markup-compatibility/2006" xmlns:aink="http://schemas.microsoft.com/office/drawing/2016/ink" xmlns:am3d="http://schemas.microsoft.com/office/drawing/2017/model3d" xmlns:o="urn:schemas-microsoft-com:office:office" xmlns:oel="http://schemas.microsoft.com/office/2019/extlst" xmlns:r="http://schemas.openxmlformats.org/officeDocument/2006/relationships" xmlns:m="http://schemas.openxmlformats.org/officeDocument/2006/math" xmlns:v="urn:schemas-microsoft-com:vml" xmlns:wp14="http://schemas.microsoft.com/office/word/2010/wordprocessingDrawing" xmlns:wp="http://schemas.openxmlformats.org/drawingml/2006/wordprocessingDrawing" xmlns:w10="urn:schemas-microsoft-com:office:word" xmlns:w="http://schemas.openxmlformats.org/wordprocessingml/2006/main" xmlns:w14="http://schemas.microsoft.com/office/word/2010/wordml" xmlns:w15="http://schemas.microsoft.com/office/word/2012/wordml" xmlns:w16cex="http://schemas.microsoft.com/office/word/2018/wordml/cex" xmlns:w16cid="http://schemas.microsoft.com/office/word/2016/wordml/cid" xmlns:w16="http://schemas.microsoft.com/office/word/2018/wordml" xmlns:w16du="http://schemas.microsoft.com/office/word/2023/wordml/word16du" xmlns:w16sdtdh="http://schemas.microsoft.com/office/word/2020/wordml/sdtdatahash" xmlns:w16sdtfl="http://schemas.microsoft.com/office/word/2024/wordml/sdtformatlock" xmlns:w16se="http://schemas.microsoft.com/office/word/2015/wordml/symex" xmlns:wpg="http://schemas.microsoft.com/office/word/2010/wordprocessingGroup" xmlns:wpi="http://schemas.microsoft.com/office/word/2010/wordprocessingInk" xmlns:wne="http://schemas.microsoft.com/office/word/2006/wordml" xmlns:wps="http://schemas.microsoft.com/office/word/2010/wordprocessingShape" mc:Ignorable="w14 w15 w16se w16cid w16 w16cex w16sdtdh w16sdtfl w16du wp14">
   <w:abstractNum w:abstractNumId="0" w15:restartNumberingAfterBreak="0">
     <w:nsid w:val="020B0FCE"/>
     <w:multiLevelType w:val="hybridMultilevel"/>
@@ -5047,7 +5821,7 @@
 </file>
 
 <file path=word/styles.xml><?xml version="1.0" encoding="utf-8"?>
-<w:styles xmlns:mc="http://schemas.openxmlformats.org/markup-compatibility/2006" xmlns:r="http://schemas.openxmlformats.org/officeDocument/2006/relationships" xmlns:w="http://schemas.openxmlformats.org/wordprocessingml/2006/main" xmlns:w14="http://schemas.microsoft.com/office/word/2010/wordml" xmlns:w15="http://schemas.microsoft.com/office/word/2012/wordml" xmlns:w16cex="http://schemas.microsoft.com/office/word/2018/wordml/cex" xmlns:w16cid="http://schemas.microsoft.com/office/word/2016/wordml/cid" xmlns:w16="http://schemas.microsoft.com/office/word/2018/wordml" xmlns:w16du="http://schemas.microsoft.com/office/word/2023/wordml/word16du" xmlns:w16sdtdh="http://schemas.microsoft.com/office/word/2020/wordml/sdtdatahash" xmlns:w16se="http://schemas.microsoft.com/office/word/2015/wordml/symex" mc:Ignorable="w14 w15 w16se w16cid w16 w16cex w16sdtdh w16du">
+<w:styles xmlns:mc="http://schemas.openxmlformats.org/markup-compatibility/2006" xmlns:r="http://schemas.openxmlformats.org/officeDocument/2006/relationships" xmlns:w="http://schemas.openxmlformats.org/wordprocessingml/2006/main" xmlns:w14="http://schemas.microsoft.com/office/word/2010/wordml" xmlns:w15="http://schemas.microsoft.com/office/word/2012/wordml" xmlns:w16cex="http://schemas.microsoft.com/office/word/2018/wordml/cex" xmlns:w16cid="http://schemas.microsoft.com/office/word/2016/wordml/cid" xmlns:w16="http://schemas.microsoft.com/office/word/2018/wordml" xmlns:w16du="http://schemas.microsoft.com/office/word/2023/wordml/word16du" xmlns:w16sdtdh="http://schemas.microsoft.com/office/word/2020/wordml/sdtdatahash" xmlns:w16sdtfl="http://schemas.microsoft.com/office/word/2024/wordml/sdtformatlock" xmlns:w16se="http://schemas.microsoft.com/office/word/2015/wordml/symex" mc:Ignorable="w14 w15 w16se w16cid w16 w16cex w16sdtdh w16sdtfl w16du">
   <w:docDefaults>
     <w:rPrDefault>
       <w:rPr>

</xml_diff>